<commit_message>
Se corrigen detalles en las practicas 1.2 y 1.3
</commit_message>
<xml_diff>
--- a/Bases de datos I/Tareas/Practica 1.2 Diagrama Entidad Relacion.docx
+++ b/Bases de datos I/Tareas/Practica 1.2 Diagrama Entidad Relacion.docx
@@ -591,47 +591,7 @@
           <w:szCs w:val="24"/>
           <w:lang w:val="es-419"/>
         </w:rPr>
-        <w:t xml:space="preserve">En cada evento </w:t>
-      </w:r>
-      <w:r>
-        <w:rPr>
-          <w:rFonts w:ascii="Arial" w:hAnsi="Arial" w:cs="Arial"/>
-          <w:bCs/>
-          <w:sz w:val="24"/>
-          <w:szCs w:val="24"/>
-          <w:lang w:val="es-419"/>
-        </w:rPr>
-        <w:t>puede participar</w:t>
-      </w:r>
-      <w:r>
-        <w:rPr>
-          <w:rFonts w:ascii="Arial" w:hAnsi="Arial" w:cs="Arial"/>
-          <w:bCs/>
-          <w:sz w:val="24"/>
-          <w:szCs w:val="24"/>
-          <w:lang w:val="es-419"/>
-        </w:rPr>
-        <w:t xml:space="preserve"> más de un animador y un animador puede participar en más de un evento, </w:t>
-      </w:r>
-      <w:r>
-        <w:rPr>
-          <w:rFonts w:ascii="Arial" w:hAnsi="Arial" w:cs="Arial"/>
-          <w:bCs/>
-          <w:sz w:val="24"/>
-          <w:szCs w:val="24"/>
-          <w:lang w:val="es-419"/>
-        </w:rPr>
-        <w:t>sus datos</w:t>
-      </w:r>
-      <w:r>
-        <w:rPr>
-          <w:rFonts w:ascii="Arial" w:hAnsi="Arial" w:cs="Arial"/>
-          <w:bCs/>
-          <w:sz w:val="24"/>
-          <w:szCs w:val="24"/>
-          <w:lang w:val="es-419"/>
-        </w:rPr>
-        <w:t xml:space="preserve"> son código, nombre, disfraz que utiliza, un animador utiliza un solo disfraz para todos los eventos, pero un disfraz puede ser utilizado por más de un animador, cada disfraz tiene un código, el personaje que caracteriza y el precio de alquiler.</w:t>
+        <w:t>En cada evento puede participar más de un animador y un animador puede participar en más de un evento, sus datos son código, nombre, disfraz que utiliza, un animador utiliza un solo disfraz para todos los eventos, pero un disfraz puede ser utilizado por más de un animador, cada disfraz tiene un código, el personaje que caracteriza y el precio de alquiler.</w:t>
       </w:r>
     </w:p>
     <w:p>
@@ -729,17 +689,7 @@
           <w:szCs w:val="24"/>
           <w:lang w:val="es-419"/>
         </w:rPr>
-        <w:t>Se hace una lista de los sustantivos y verbos que aparecen y así poder identificar</w:t>
-      </w:r>
-      <w:r>
-        <w:rPr>
-          <w:rFonts w:ascii="Arial" w:hAnsi="Arial" w:cs="Arial"/>
-          <w:bCs/>
-          <w:sz w:val="24"/>
-          <w:szCs w:val="24"/>
-          <w:lang w:val="es-419"/>
-        </w:rPr>
-        <w:t xml:space="preserve"> las entidades, relaciones, claves primarias, atributos y cardinalidad.</w:t>
+        <w:t>Se hace una lista de los sustantivos y verbos que aparecen y así poder identificar las entidades, relaciones, claves primarias, atributos y cardinalidad.</w:t>
       </w:r>
     </w:p>
     <w:p>
@@ -1048,10 +998,10 @@
           <w:lang w:val="es-419"/>
         </w:rPr>
         <w:drawing>
-          <wp:inline distT="0" distB="0" distL="0" distR="0" wp14:anchorId="316C690A" wp14:editId="23FAAF20">
-            <wp:extent cx="5422107" cy="2666422"/>
-            <wp:effectExtent l="0" t="0" r="7620" b="635"/>
-            <wp:docPr id="1763158012" name="Picture 1" descr="A screenshot of a computer screen&#10;&#10;Description automatically generated"/>
+          <wp:inline distT="0" distB="0" distL="0" distR="0" wp14:anchorId="71F882A9" wp14:editId="1E2A8CCB">
+            <wp:extent cx="5400040" cy="4150360"/>
+            <wp:effectExtent l="0" t="0" r="0" b="2540"/>
+            <wp:docPr id="1147612728" name="Picture 1"/>
             <wp:cNvGraphicFramePr>
               <a:graphicFrameLocks xmlns:a="http://schemas.openxmlformats.org/drawingml/2006/main" noChangeAspect="1"/>
             </wp:cNvGraphicFramePr>
@@ -1059,11 +1009,11 @@
               <a:graphicData uri="http://schemas.openxmlformats.org/drawingml/2006/picture">
                 <pic:pic xmlns:pic="http://schemas.openxmlformats.org/drawingml/2006/picture">
                   <pic:nvPicPr>
-                    <pic:cNvPr id="1763158012" name="Picture 1" descr="A screenshot of a computer screen&#10;&#10;Description automatically generated"/>
+                    <pic:cNvPr id="1147612728" name="Picture 1147612728"/>
                     <pic:cNvPicPr/>
                   </pic:nvPicPr>
                   <pic:blipFill>
-                    <a:blip r:embed="rId10">
+                    <a:blip r:embed="rId10" cstate="print">
                       <a:extLst>
                         <a:ext uri="{28A0092B-C50C-407E-A947-70E740481C1C}">
                           <a14:useLocalDpi xmlns:a14="http://schemas.microsoft.com/office/drawing/2010/main" val="0"/>
@@ -1077,7 +1027,7 @@
                   <pic:spPr>
                     <a:xfrm>
                       <a:off x="0" y="0"/>
-                      <a:ext cx="5428682" cy="2669655"/>
+                      <a:ext cx="5400040" cy="4150360"/>
                     </a:xfrm>
                     <a:prstGeom prst="rect">
                       <a:avLst/>
@@ -2701,12 +2651,21 @@
 </file>
 
 <file path=customXml/item1.xml><?xml version="1.0" encoding="utf-8"?>
-<go:gDocsCustomXmlDataStorage xmlns:go="http://customooxmlschemas.google.com/" xmlns:r="http://schemas.openxmlformats.org/officeDocument/2006/relationships">
-  <go:docsCustomData xmlns:go="http://customooxmlschemas.google.com/" roundtripDataSignature="AMtx7mjWAYLiP+2zMQTWoCgp0ZqcaBozzg==">AMUW2mVWFbtDZpTIIat1qnhnQrcTw7AsJaNQf6MBaVBffNIkSUBZC+ePNwCw4L4pro+45xBZh41TDO8MrJUNxQ7evTdDreNEXeQ4nszQoeL47IWn6aTv9h8=</go:docsCustomData>
-</go:gDocsCustomXmlDataStorage>
+<p:properties xmlns:p="http://schemas.microsoft.com/office/2006/metadata/properties" xmlns:xsi="http://www.w3.org/2001/XMLSchema-instance" xmlns:pc="http://schemas.microsoft.com/office/infopath/2007/PartnerControls">
+  <documentManagement/>
+</p:properties>
 </file>
 
 <file path=customXml/item2.xml><?xml version="1.0" encoding="utf-8"?>
+<?mso-contentType ?>
+<FormTemplates xmlns="http://schemas.microsoft.com/sharepoint/v3/contenttype/forms">
+  <Display>DocumentLibraryForm</Display>
+  <Edit>DocumentLibraryForm</Edit>
+  <New>DocumentLibraryForm</New>
+</FormTemplates>
+</file>
+
+<file path=customXml/item3.xml><?xml version="1.0" encoding="utf-8"?>
 <ct:contentTypeSchema xmlns:ct="http://schemas.microsoft.com/office/2006/metadata/contentType" xmlns:ma="http://schemas.microsoft.com/office/2006/metadata/properties/metaAttributes" ct:_="" ma:_="" ma:contentTypeName="Document" ma:contentTypeID="0x01010014547254A238CB4181B3637AB4EE1F66" ma:contentTypeVersion="2" ma:contentTypeDescription="Create a new document." ma:contentTypeScope="" ma:versionID="e2a65076f877d5233da37eaf88026384">
   <xsd:schema xmlns:xsd="http://www.w3.org/2001/XMLSchema" xmlns:xs="http://www.w3.org/2001/XMLSchema" xmlns:p="http://schemas.microsoft.com/office/2006/metadata/properties" xmlns:ns3="14c2feab-e1e5-4aed-b094-44c0eb494906" targetNamespace="http://schemas.microsoft.com/office/2006/metadata/properties" ma:root="true" ma:fieldsID="64057e7d34bb3bb049c7a954c0a6ef87" ns3:_="">
     <xsd:import namespace="14c2feab-e1e5-4aed-b094-44c0eb494906"/>
@@ -2838,31 +2797,30 @@
 </ct:contentTypeSchema>
 </file>
 
-<file path=customXml/item3.xml><?xml version="1.0" encoding="utf-8"?>
-<?mso-contentType ?>
-<FormTemplates xmlns="http://schemas.microsoft.com/sharepoint/v3/contenttype/forms">
-  <Display>DocumentLibraryForm</Display>
-  <Edit>DocumentLibraryForm</Edit>
-  <New>DocumentLibraryForm</New>
-</FormTemplates>
-</file>
-
 <file path=customXml/item4.xml><?xml version="1.0" encoding="utf-8"?>
-<p:properties xmlns:p="http://schemas.microsoft.com/office/2006/metadata/properties" xmlns:xsi="http://www.w3.org/2001/XMLSchema-instance" xmlns:pc="http://schemas.microsoft.com/office/infopath/2007/PartnerControls">
-  <documentManagement/>
-</p:properties>
+<go:gDocsCustomXmlDataStorage xmlns:go="http://customooxmlschemas.google.com/" xmlns:r="http://schemas.openxmlformats.org/officeDocument/2006/relationships">
+  <go:docsCustomData xmlns:go="http://customooxmlschemas.google.com/" roundtripDataSignature="AMtx7mjWAYLiP+2zMQTWoCgp0ZqcaBozzg==">AMUW2mVWFbtDZpTIIat1qnhnQrcTw7AsJaNQf6MBaVBffNIkSUBZC+ePNwCw4L4pro+45xBZh41TDO8MrJUNxQ7evTdDreNEXeQ4nszQoeL47IWn6aTv9h8=</go:docsCustomData>
+</go:gDocsCustomXmlDataStorage>
 </file>
 
 <file path=customXml/itemProps1.xml><?xml version="1.0" encoding="utf-8"?>
-<ds:datastoreItem xmlns:ds="http://schemas.openxmlformats.org/officeDocument/2006/customXml" ds:itemID="{11111111-1234-1234-1234-123412341234}">
+<ds:datastoreItem xmlns:ds="http://schemas.openxmlformats.org/officeDocument/2006/customXml" ds:itemID="{ACFE2EE7-71FD-41E5-9675-A943BACED237}">
   <ds:schemaRefs>
-    <ds:schemaRef ds:uri="http://customooxmlschemas.google.com/"/>
-    <ds:schemaRef ds:uri="http://schemas.openxmlformats.org/officeDocument/2006/relationships"/>
+    <ds:schemaRef ds:uri="http://schemas.microsoft.com/office/2006/metadata/properties"/>
+    <ds:schemaRef ds:uri="http://schemas.microsoft.com/office/infopath/2007/PartnerControls"/>
   </ds:schemaRefs>
 </ds:datastoreItem>
 </file>
 
 <file path=customXml/itemProps2.xml><?xml version="1.0" encoding="utf-8"?>
+<ds:datastoreItem xmlns:ds="http://schemas.openxmlformats.org/officeDocument/2006/customXml" ds:itemID="{71FD8C8B-0B9E-49E4-B361-51BE33B6176D}">
+  <ds:schemaRefs>
+    <ds:schemaRef ds:uri="http://schemas.microsoft.com/sharepoint/v3/contenttype/forms"/>
+  </ds:schemaRefs>
+</ds:datastoreItem>
+</file>
+
+<file path=customXml/itemProps3.xml><?xml version="1.0" encoding="utf-8"?>
 <ds:datastoreItem xmlns:ds="http://schemas.openxmlformats.org/officeDocument/2006/customXml" ds:itemID="{9F458B56-BAF9-4B79-A76D-034721F63F64}">
   <ds:schemaRefs>
     <ds:schemaRef ds:uri="http://schemas.microsoft.com/office/2006/metadata/contentType"/>
@@ -2880,19 +2838,11 @@
 </ds:datastoreItem>
 </file>
 
-<file path=customXml/itemProps3.xml><?xml version="1.0" encoding="utf-8"?>
-<ds:datastoreItem xmlns:ds="http://schemas.openxmlformats.org/officeDocument/2006/customXml" ds:itemID="{71FD8C8B-0B9E-49E4-B361-51BE33B6176D}">
+<file path=customXml/itemProps4.xml><?xml version="1.0" encoding="utf-8"?>
+<ds:datastoreItem xmlns:ds="http://schemas.openxmlformats.org/officeDocument/2006/customXml" ds:itemID="{11111111-1234-1234-1234-123412341234}">
   <ds:schemaRefs>
-    <ds:schemaRef ds:uri="http://schemas.microsoft.com/sharepoint/v3/contenttype/forms"/>
-  </ds:schemaRefs>
-</ds:datastoreItem>
-</file>
-
-<file path=customXml/itemProps4.xml><?xml version="1.0" encoding="utf-8"?>
-<ds:datastoreItem xmlns:ds="http://schemas.openxmlformats.org/officeDocument/2006/customXml" ds:itemID="{ACFE2EE7-71FD-41E5-9675-A943BACED237}">
-  <ds:schemaRefs>
-    <ds:schemaRef ds:uri="http://schemas.microsoft.com/office/2006/metadata/properties"/>
-    <ds:schemaRef ds:uri="http://schemas.microsoft.com/office/infopath/2007/PartnerControls"/>
+    <ds:schemaRef ds:uri="http://customooxmlschemas.google.com/"/>
+    <ds:schemaRef ds:uri="http://schemas.openxmlformats.org/officeDocument/2006/relationships"/>
   </ds:schemaRefs>
 </ds:datastoreItem>
 </file>
</xml_diff>